<commit_message>
Lab 5 and extra credit for assignment 6
</commit_message>
<xml_diff>
--- a/assignments/assignment006/Assignment 6.docx
+++ b/assignments/assignment006/Assignment 6.docx
@@ -29,98 +29,218 @@
           <w:szCs w:val="24"/>
         </w:rPr>
       </w:pPr>
+      <w:r>
+        <w:rPr>
+          <w:rFonts w:ascii="Times New Roman" w:eastAsia="Times New Roman" w:hAnsi="Times New Roman" w:cs="Times New Roman"/>
+          <w:sz w:val="24"/>
+          <w:szCs w:val="24"/>
+        </w:rPr>
+        <w:t>Dr. Jennifer Parham-</w:t>
+      </w:r>
+      <w:proofErr w:type="spellStart"/>
+      <w:r>
+        <w:rPr>
+          <w:rFonts w:ascii="Times New Roman" w:eastAsia="Times New Roman" w:hAnsi="Times New Roman" w:cs="Times New Roman"/>
+          <w:sz w:val="24"/>
+          <w:szCs w:val="24"/>
+        </w:rPr>
+        <w:t>Mocello</w:t>
+      </w:r>
+      <w:proofErr w:type="spellEnd"/>
+    </w:p>
+    <w:p>
+      <w:pPr>
+        <w:jc w:val="right"/>
+        <w:rPr>
+          <w:rFonts w:ascii="Times New Roman" w:eastAsia="Times New Roman" w:hAnsi="Times New Roman" w:cs="Times New Roman"/>
+          <w:sz w:val="24"/>
+          <w:szCs w:val="24"/>
+        </w:rPr>
+      </w:pPr>
+      <w:r>
+        <w:rPr>
+          <w:rFonts w:ascii="Times New Roman" w:eastAsia="Times New Roman" w:hAnsi="Times New Roman" w:cs="Times New Roman"/>
+          <w:sz w:val="24"/>
+          <w:szCs w:val="24"/>
+        </w:rPr>
+        <w:t>Computer Science 160-020</w:t>
+      </w:r>
+    </w:p>
+    <w:p>
+      <w:pPr>
+        <w:jc w:val="right"/>
+        <w:rPr>
+          <w:rFonts w:ascii="Times New Roman" w:eastAsia="Times New Roman" w:hAnsi="Times New Roman" w:cs="Times New Roman"/>
+          <w:sz w:val="24"/>
+          <w:szCs w:val="24"/>
+        </w:rPr>
+      </w:pPr>
+      <w:r>
+        <w:rPr>
+          <w:rFonts w:ascii="Times New Roman" w:eastAsia="Times New Roman" w:hAnsi="Times New Roman" w:cs="Times New Roman"/>
+          <w:sz w:val="24"/>
+          <w:szCs w:val="24"/>
+        </w:rPr>
+        <w:t>30</w:t>
+      </w:r>
+      <w:r>
+        <w:rPr>
+          <w:rFonts w:ascii="Times New Roman" w:eastAsia="Times New Roman" w:hAnsi="Times New Roman" w:cs="Times New Roman"/>
+          <w:sz w:val="24"/>
+          <w:szCs w:val="24"/>
+        </w:rPr>
+        <w:t xml:space="preserve"> October 2019</w:t>
+      </w:r>
+    </w:p>
+    <w:p>
+      <w:pPr>
+        <w:jc w:val="center"/>
+        <w:rPr>
+          <w:rFonts w:ascii="Times New Roman" w:eastAsia="Times New Roman" w:hAnsi="Times New Roman" w:cs="Times New Roman"/>
+          <w:sz w:val="24"/>
+          <w:szCs w:val="24"/>
+        </w:rPr>
+      </w:pPr>
+      <w:r>
+        <w:rPr>
+          <w:rFonts w:ascii="Times New Roman" w:eastAsia="Times New Roman" w:hAnsi="Times New Roman" w:cs="Times New Roman"/>
+          <w:sz w:val="24"/>
+          <w:szCs w:val="24"/>
+        </w:rPr>
+        <w:t xml:space="preserve">Assignment </w:t>
+      </w:r>
+      <w:r>
+        <w:rPr>
+          <w:rFonts w:ascii="Times New Roman" w:eastAsia="Times New Roman" w:hAnsi="Times New Roman" w:cs="Times New Roman"/>
+          <w:sz w:val="24"/>
+          <w:szCs w:val="24"/>
+        </w:rPr>
+        <w:t>6</w:t>
+      </w:r>
+    </w:p>
+    <w:p>
+      <w:pPr>
+        <w:rPr>
+          <w:rFonts w:ascii="Times New Roman" w:hAnsi="Times New Roman" w:cs="Times New Roman"/>
+          <w:i/>
+          <w:iCs/>
+          <w:sz w:val="24"/>
+          <w:szCs w:val="24"/>
+        </w:rPr>
+      </w:pPr>
+      <w:r>
+        <w:rPr>
+          <w:rFonts w:ascii="Times New Roman" w:hAnsi="Times New Roman" w:cs="Times New Roman"/>
+          <w:i/>
+          <w:iCs/>
+          <w:sz w:val="24"/>
+          <w:szCs w:val="24"/>
+        </w:rPr>
+        <w:t>Find Your Sense of Belonging</w:t>
+      </w:r>
+    </w:p>
+    <w:p>
+      <w:pPr>
+        <w:spacing w:line="240" w:lineRule="auto"/>
+        <w:ind w:firstLine="720"/>
+        <w:rPr>
+          <w:rFonts w:ascii="Times New Roman" w:eastAsia="Times New Roman" w:hAnsi="Times New Roman" w:cs="Times New Roman"/>
+          <w:sz w:val="24"/>
+          <w:szCs w:val="24"/>
+          <w:lang w:val="en-US"/>
+        </w:rPr>
+      </w:pPr>
+      <w:r>
+        <w:rPr>
+          <w:rFonts w:ascii="Times New Roman" w:eastAsia="Times New Roman" w:hAnsi="Times New Roman" w:cs="Times New Roman"/>
+          <w:sz w:val="24"/>
+          <w:szCs w:val="24"/>
+          <w:lang w:val="en-US"/>
+        </w:rPr>
+        <w:t xml:space="preserve">To create a sense of belonging at Oregon State I am planning on trying to get involved in research. Research was a big part of my high school life and I would like to continue doing research throughout my academic career. I am looking for any research involving big data and or cybersecurity since those are most likely my options for the applied computer science part. As well, I plan on getting a job which involves programming with my two goal applied options, big data and cybersecurity, this will allow me to get involved in the field earlier and pursue a higher-level job much quicker. </w:t>
+      </w:r>
+    </w:p>
+    <w:p>
+      <w:pPr>
+        <w:spacing w:line="240" w:lineRule="auto"/>
+        <w:rPr>
+          <w:rFonts w:ascii="Times New Roman" w:eastAsia="Times New Roman" w:hAnsi="Times New Roman" w:cs="Times New Roman"/>
+          <w:i/>
+          <w:iCs/>
+          <w:sz w:val="24"/>
+          <w:szCs w:val="24"/>
+          <w:lang w:val="en-US"/>
+        </w:rPr>
+      </w:pPr>
+    </w:p>
+    <w:p>
+      <w:pPr>
+        <w:spacing w:line="240" w:lineRule="auto"/>
+        <w:rPr>
+          <w:rFonts w:ascii="Times New Roman" w:eastAsia="Times New Roman" w:hAnsi="Times New Roman" w:cs="Times New Roman"/>
+          <w:i/>
+          <w:iCs/>
+          <w:sz w:val="24"/>
+          <w:szCs w:val="24"/>
+          <w:lang w:val="en-US"/>
+        </w:rPr>
+      </w:pPr>
+      <w:r>
+        <w:rPr>
+          <w:rFonts w:ascii="Times New Roman" w:eastAsia="Times New Roman" w:hAnsi="Times New Roman" w:cs="Times New Roman"/>
+          <w:i/>
+          <w:iCs/>
+          <w:sz w:val="24"/>
+          <w:szCs w:val="24"/>
+          <w:lang w:val="en-US"/>
+        </w:rPr>
+        <w:t>Program Testing</w:t>
+      </w:r>
+    </w:p>
+    <w:p>
+      <w:pPr>
+        <w:spacing w:line="240" w:lineRule="auto"/>
+        <w:rPr>
+          <w:rFonts w:ascii="Times New Roman" w:eastAsia="Times New Roman" w:hAnsi="Times New Roman" w:cs="Times New Roman"/>
+          <w:i/>
+          <w:iCs/>
+          <w:sz w:val="24"/>
+          <w:szCs w:val="24"/>
+          <w:lang w:val="en-US"/>
+        </w:rPr>
+      </w:pPr>
+    </w:p>
+    <w:p>
+      <w:pPr>
+        <w:rPr>
+          <w:rFonts w:ascii="Times New Roman" w:hAnsi="Times New Roman" w:cs="Times New Roman"/>
+          <w:sz w:val="24"/>
+          <w:szCs w:val="24"/>
+          <w:u w:val="single"/>
+        </w:rPr>
+      </w:pPr>
+      <w:r>
+        <w:rPr>
+          <w:rFonts w:ascii="Times New Roman" w:hAnsi="Times New Roman" w:cs="Times New Roman"/>
+          <w:sz w:val="24"/>
+          <w:szCs w:val="24"/>
+          <w:u w:val="single"/>
+        </w:rPr>
+        <w:t>Take your test plan from your design and add any additional case, as well as test all cases to see if your actual results match your expected results. What are the actual results from your good, bad, and edge cases for ALL input in the program?</w:t>
+      </w:r>
+    </w:p>
+    <w:p>
+      <w:pPr>
+        <w:rPr>
+          <w:rFonts w:ascii="Times New Roman" w:hAnsi="Times New Roman" w:cs="Times New Roman"/>
+          <w:sz w:val="24"/>
+          <w:szCs w:val="24"/>
+          <w:u w:val="single"/>
+        </w:rPr>
+      </w:pPr>
       <w:bookmarkStart w:id="0" w:name="_GoBack"/>
       <w:bookmarkEnd w:id="0"/>
-      <w:r>
-        <w:rPr>
-          <w:rFonts w:ascii="Times New Roman" w:eastAsia="Times New Roman" w:hAnsi="Times New Roman" w:cs="Times New Roman"/>
-          <w:sz w:val="24"/>
-          <w:szCs w:val="24"/>
-        </w:rPr>
-        <w:t>Dr. Jennifer Parham-</w:t>
-      </w:r>
-      <w:proofErr w:type="spellStart"/>
-      <w:r>
-        <w:rPr>
-          <w:rFonts w:ascii="Times New Roman" w:eastAsia="Times New Roman" w:hAnsi="Times New Roman" w:cs="Times New Roman"/>
-          <w:sz w:val="24"/>
-          <w:szCs w:val="24"/>
-        </w:rPr>
-        <w:t>Mocello</w:t>
-      </w:r>
-      <w:proofErr w:type="spellEnd"/>
-    </w:p>
-    <w:p>
-      <w:pPr>
-        <w:jc w:val="right"/>
-        <w:rPr>
-          <w:rFonts w:ascii="Times New Roman" w:eastAsia="Times New Roman" w:hAnsi="Times New Roman" w:cs="Times New Roman"/>
-          <w:sz w:val="24"/>
-          <w:szCs w:val="24"/>
-        </w:rPr>
-      </w:pPr>
-      <w:r>
-        <w:rPr>
-          <w:rFonts w:ascii="Times New Roman" w:eastAsia="Times New Roman" w:hAnsi="Times New Roman" w:cs="Times New Roman"/>
-          <w:sz w:val="24"/>
-          <w:szCs w:val="24"/>
-        </w:rPr>
-        <w:t>Computer Science 160-020</w:t>
-      </w:r>
-    </w:p>
-    <w:p>
-      <w:pPr>
-        <w:jc w:val="right"/>
-        <w:rPr>
-          <w:rFonts w:ascii="Times New Roman" w:eastAsia="Times New Roman" w:hAnsi="Times New Roman" w:cs="Times New Roman"/>
-          <w:sz w:val="24"/>
-          <w:szCs w:val="24"/>
-        </w:rPr>
-      </w:pPr>
-      <w:r>
-        <w:rPr>
-          <w:rFonts w:ascii="Times New Roman" w:eastAsia="Times New Roman" w:hAnsi="Times New Roman" w:cs="Times New Roman"/>
-          <w:sz w:val="24"/>
-          <w:szCs w:val="24"/>
-        </w:rPr>
-        <w:t>30</w:t>
-      </w:r>
-      <w:r>
-        <w:rPr>
-          <w:rFonts w:ascii="Times New Roman" w:eastAsia="Times New Roman" w:hAnsi="Times New Roman" w:cs="Times New Roman"/>
-          <w:sz w:val="24"/>
-          <w:szCs w:val="24"/>
-        </w:rPr>
-        <w:t xml:space="preserve"> October 2019</w:t>
-      </w:r>
-    </w:p>
-    <w:p>
-      <w:pPr>
-        <w:jc w:val="center"/>
-        <w:rPr>
-          <w:rFonts w:ascii="Times New Roman" w:eastAsia="Times New Roman" w:hAnsi="Times New Roman" w:cs="Times New Roman"/>
-          <w:sz w:val="24"/>
-          <w:szCs w:val="24"/>
-        </w:rPr>
-      </w:pPr>
-      <w:r>
-        <w:rPr>
-          <w:rFonts w:ascii="Times New Roman" w:eastAsia="Times New Roman" w:hAnsi="Times New Roman" w:cs="Times New Roman"/>
-          <w:sz w:val="24"/>
-          <w:szCs w:val="24"/>
-        </w:rPr>
-        <w:t xml:space="preserve">Assignment </w:t>
-      </w:r>
-      <w:r>
-        <w:rPr>
-          <w:rFonts w:ascii="Times New Roman" w:eastAsia="Times New Roman" w:hAnsi="Times New Roman" w:cs="Times New Roman"/>
-          <w:sz w:val="24"/>
-          <w:szCs w:val="24"/>
-        </w:rPr>
-        <w:t>6</w:t>
-      </w:r>
-    </w:p>
-    <w:p/>
+    </w:p>
     <w:sectPr>
       <w:pgSz w:w="12240" w:h="15840"/>
       <w:pgMar w:top="1440" w:right="1440" w:bottom="1440" w:left="1440" w:header="720" w:footer="720" w:gutter="0"/>

</xml_diff>